<commit_message>
Added test Consumer and Provider Project code that supplement the training exercises. Enhanced the RegistrationService to provide more meaningful exception messages.
</commit_message>
<xml_diff>
--- a/Documentation/Training Exercises/SIF Framework Training Exercises.docx
+++ b/Documentation/Training Exercises/SIF Framework Training Exercises.docx
@@ -332,7 +332,7 @@
         <w:rPr>
           <w:noProof/>
         </w:rPr>
-        <w:instrText xml:space="preserve"> PAGEREF _Toc104827229 \h </w:instrText>
+        <w:instrText xml:space="preserve"> PAGEREF _Toc104898737 \h </w:instrText>
       </w:r>
       <w:r>
         <w:rPr>
@@ -395,7 +395,7 @@
         <w:rPr>
           <w:noProof/>
         </w:rPr>
-        <w:instrText xml:space="preserve"> PAGEREF _Toc104827230 \h </w:instrText>
+        <w:instrText xml:space="preserve"> PAGEREF _Toc104898738 \h </w:instrText>
       </w:r>
       <w:r>
         <w:rPr>
@@ -458,7 +458,7 @@
         <w:rPr>
           <w:noProof/>
         </w:rPr>
-        <w:instrText xml:space="preserve"> PAGEREF _Toc104827231 \h </w:instrText>
+        <w:instrText xml:space="preserve"> PAGEREF _Toc104898739 \h </w:instrText>
       </w:r>
       <w:r>
         <w:rPr>
@@ -521,7 +521,7 @@
         <w:rPr>
           <w:noProof/>
         </w:rPr>
-        <w:instrText xml:space="preserve"> PAGEREF _Toc104827232 \h </w:instrText>
+        <w:instrText xml:space="preserve"> PAGEREF _Toc104898740 \h </w:instrText>
       </w:r>
       <w:r>
         <w:rPr>
@@ -584,7 +584,7 @@
         <w:rPr>
           <w:noProof/>
         </w:rPr>
-        <w:instrText xml:space="preserve"> PAGEREF _Toc104827233 \h </w:instrText>
+        <w:instrText xml:space="preserve"> PAGEREF _Toc104898741 \h </w:instrText>
       </w:r>
       <w:r>
         <w:rPr>
@@ -647,7 +647,7 @@
         <w:rPr>
           <w:noProof/>
         </w:rPr>
-        <w:instrText xml:space="preserve"> PAGEREF _Toc104827234 \h </w:instrText>
+        <w:instrText xml:space="preserve"> PAGEREF _Toc104898742 \h </w:instrText>
       </w:r>
       <w:r>
         <w:rPr>
@@ -710,7 +710,7 @@
         <w:rPr>
           <w:noProof/>
         </w:rPr>
-        <w:instrText xml:space="preserve"> PAGEREF _Toc104827235 \h </w:instrText>
+        <w:instrText xml:space="preserve"> PAGEREF _Toc104898743 \h </w:instrText>
       </w:r>
       <w:r>
         <w:rPr>
@@ -773,7 +773,7 @@
         <w:rPr>
           <w:noProof/>
         </w:rPr>
-        <w:instrText xml:space="preserve"> PAGEREF _Toc104827236 \h </w:instrText>
+        <w:instrText xml:space="preserve"> PAGEREF _Toc104898744 \h </w:instrText>
       </w:r>
       <w:r>
         <w:rPr>
@@ -836,7 +836,7 @@
         <w:rPr>
           <w:noProof/>
         </w:rPr>
-        <w:instrText xml:space="preserve"> PAGEREF _Toc104827237 \h </w:instrText>
+        <w:instrText xml:space="preserve"> PAGEREF _Toc104898745 \h </w:instrText>
       </w:r>
       <w:r>
         <w:rPr>
@@ -899,7 +899,7 @@
         <w:rPr>
           <w:noProof/>
         </w:rPr>
-        <w:instrText xml:space="preserve"> PAGEREF _Toc104827238 \h </w:instrText>
+        <w:instrText xml:space="preserve"> PAGEREF _Toc104898746 \h </w:instrText>
       </w:r>
       <w:r>
         <w:rPr>
@@ -962,7 +962,7 @@
         <w:rPr>
           <w:noProof/>
         </w:rPr>
-        <w:instrText xml:space="preserve"> PAGEREF _Toc104827239 \h </w:instrText>
+        <w:instrText xml:space="preserve"> PAGEREF _Toc104898747 \h </w:instrText>
       </w:r>
       <w:r>
         <w:rPr>
@@ -1007,7 +1007,7 @@
         <w:rPr>
           <w:noProof/>
         </w:rPr>
-        <w:t xml:space="preserve"> Exercise 3: School Provider</w:t>
+        <w:t xml:space="preserve"> Exercise 3: Student Provider</w:t>
       </w:r>
       <w:r>
         <w:rPr>
@@ -1025,7 +1025,7 @@
         <w:rPr>
           <w:noProof/>
         </w:rPr>
-        <w:instrText xml:space="preserve"> PAGEREF _Toc104827240 \h </w:instrText>
+        <w:instrText xml:space="preserve"> PAGEREF _Toc104898748 \h </w:instrText>
       </w:r>
       <w:r>
         <w:rPr>
@@ -1088,7 +1088,7 @@
         <w:rPr>
           <w:noProof/>
         </w:rPr>
-        <w:instrText xml:space="preserve"> PAGEREF _Toc104827241 \h </w:instrText>
+        <w:instrText xml:space="preserve"> PAGEREF _Toc104898749 \h </w:instrText>
       </w:r>
       <w:r>
         <w:rPr>
@@ -1151,7 +1151,7 @@
         <w:rPr>
           <w:noProof/>
         </w:rPr>
-        <w:instrText xml:space="preserve"> PAGEREF _Toc104827242 \h </w:instrText>
+        <w:instrText xml:space="preserve"> PAGEREF _Toc104898750 \h </w:instrText>
       </w:r>
       <w:r>
         <w:rPr>
@@ -1214,7 +1214,7 @@
         <w:rPr>
           <w:noProof/>
         </w:rPr>
-        <w:instrText xml:space="preserve"> PAGEREF _Toc104827243 \h </w:instrText>
+        <w:instrText xml:space="preserve"> PAGEREF _Toc104898751 \h </w:instrText>
       </w:r>
       <w:r>
         <w:rPr>
@@ -1277,7 +1277,7 @@
         <w:rPr>
           <w:noProof/>
         </w:rPr>
-        <w:instrText xml:space="preserve"> PAGEREF _Toc104827244 \h </w:instrText>
+        <w:instrText xml:space="preserve"> PAGEREF _Toc104898752 \h </w:instrText>
       </w:r>
       <w:r>
         <w:rPr>
@@ -1340,7 +1340,7 @@
         <w:rPr>
           <w:noProof/>
         </w:rPr>
-        <w:instrText xml:space="preserve"> PAGEREF _Toc104827245 \h </w:instrText>
+        <w:instrText xml:space="preserve"> PAGEREF _Toc104898753 \h </w:instrText>
       </w:r>
       <w:r>
         <w:rPr>
@@ -1403,7 +1403,7 @@
         <w:rPr>
           <w:noProof/>
         </w:rPr>
-        <w:instrText xml:space="preserve"> PAGEREF _Toc104827246 \h </w:instrText>
+        <w:instrText xml:space="preserve"> PAGEREF _Toc104898754 \h </w:instrText>
       </w:r>
       <w:r>
         <w:rPr>
@@ -1466,7 +1466,7 @@
         <w:rPr>
           <w:noProof/>
         </w:rPr>
-        <w:instrText xml:space="preserve"> PAGEREF _Toc104827247 \h </w:instrText>
+        <w:instrText xml:space="preserve"> PAGEREF _Toc104898755 \h </w:instrText>
       </w:r>
       <w:r>
         <w:rPr>
@@ -1529,7 +1529,7 @@
         <w:rPr>
           <w:noProof/>
         </w:rPr>
-        <w:instrText xml:space="preserve"> PAGEREF _Toc104827248 \h </w:instrText>
+        <w:instrText xml:space="preserve"> PAGEREF _Toc104898756 \h </w:instrText>
       </w:r>
       <w:r>
         <w:rPr>
@@ -1592,7 +1592,7 @@
         <w:rPr>
           <w:noProof/>
         </w:rPr>
-        <w:instrText xml:space="preserve"> PAGEREF _Toc104827249 \h </w:instrText>
+        <w:instrText xml:space="preserve"> PAGEREF _Toc104898757 \h </w:instrText>
       </w:r>
       <w:r>
         <w:rPr>
@@ -1655,7 +1655,7 @@
         <w:rPr>
           <w:noProof/>
         </w:rPr>
-        <w:instrText xml:space="preserve"> PAGEREF _Toc104827250 \h </w:instrText>
+        <w:instrText xml:space="preserve"> PAGEREF _Toc104898758 \h </w:instrText>
       </w:r>
       <w:r>
         <w:rPr>
@@ -1718,7 +1718,7 @@
         <w:rPr>
           <w:noProof/>
         </w:rPr>
-        <w:instrText xml:space="preserve"> PAGEREF _Toc104827251 \h </w:instrText>
+        <w:instrText xml:space="preserve"> PAGEREF _Toc104898759 \h </w:instrText>
       </w:r>
       <w:r>
         <w:rPr>
@@ -1781,7 +1781,7 @@
         <w:rPr>
           <w:noProof/>
         </w:rPr>
-        <w:instrText xml:space="preserve"> PAGEREF _Toc104827252 \h </w:instrText>
+        <w:instrText xml:space="preserve"> PAGEREF _Toc104898760 \h </w:instrText>
       </w:r>
       <w:r>
         <w:rPr>
@@ -1844,7 +1844,7 @@
         <w:rPr>
           <w:noProof/>
         </w:rPr>
-        <w:instrText xml:space="preserve"> PAGEREF _Toc104827253 \h </w:instrText>
+        <w:instrText xml:space="preserve"> PAGEREF _Toc104898761 \h </w:instrText>
       </w:r>
       <w:r>
         <w:rPr>
@@ -1907,7 +1907,7 @@
         <w:rPr>
           <w:noProof/>
         </w:rPr>
-        <w:instrText xml:space="preserve"> PAGEREF _Toc104827254 \h </w:instrText>
+        <w:instrText xml:space="preserve"> PAGEREF _Toc104898762 \h </w:instrText>
       </w:r>
       <w:r>
         <w:rPr>
@@ -1970,7 +1970,7 @@
         <w:rPr>
           <w:noProof/>
         </w:rPr>
-        <w:instrText xml:space="preserve"> PAGEREF _Toc104827255 \h </w:instrText>
+        <w:instrText xml:space="preserve"> PAGEREF _Toc104898763 \h </w:instrText>
       </w:r>
       <w:r>
         <w:rPr>
@@ -2033,7 +2033,7 @@
         <w:rPr>
           <w:noProof/>
         </w:rPr>
-        <w:instrText xml:space="preserve"> PAGEREF _Toc104827256 \h </w:instrText>
+        <w:instrText xml:space="preserve"> PAGEREF _Toc104898764 \h </w:instrText>
       </w:r>
       <w:r>
         <w:rPr>
@@ -2096,7 +2096,7 @@
         <w:rPr>
           <w:noProof/>
         </w:rPr>
-        <w:instrText xml:space="preserve"> PAGEREF _Toc104827257 \h </w:instrText>
+        <w:instrText xml:space="preserve"> PAGEREF _Toc104898765 \h </w:instrText>
       </w:r>
       <w:r>
         <w:rPr>
@@ -2159,7 +2159,7 @@
         <w:rPr>
           <w:noProof/>
         </w:rPr>
-        <w:instrText xml:space="preserve"> PAGEREF _Toc104827258 \h </w:instrText>
+        <w:instrText xml:space="preserve"> PAGEREF _Toc104898766 \h </w:instrText>
       </w:r>
       <w:r>
         <w:rPr>
@@ -2202,7 +2202,7 @@
       <w:pPr>
         <w:pStyle w:val="Heading1"/>
       </w:pPr>
-      <w:bookmarkStart w:id="0" w:name="_Toc104827229"/>
+      <w:bookmarkStart w:id="0" w:name="_Toc104898737"/>
       <w:r>
         <w:lastRenderedPageBreak/>
         <w:t>Introduction</w:t>
@@ -2297,7 +2297,7 @@
       <w:pPr>
         <w:pStyle w:val="Heading1"/>
       </w:pPr>
-      <w:bookmarkStart w:id="1" w:name="_Toc104827230"/>
+      <w:bookmarkStart w:id="1" w:name="_Toc104898738"/>
       <w:r>
         <w:t xml:space="preserve">Exercise 1: </w:t>
       </w:r>
@@ -2451,7 +2451,7 @@
       <w:pPr>
         <w:pStyle w:val="Heading2"/>
       </w:pPr>
-      <w:bookmarkStart w:id="2" w:name="_Toc104827231"/>
+      <w:bookmarkStart w:id="2" w:name="_Toc104898739"/>
       <w:r>
         <w:t>Prerequisites</w:t>
       </w:r>
@@ -2479,7 +2479,7 @@
       <w:pPr>
         <w:pStyle w:val="Heading1"/>
       </w:pPr>
-      <w:bookmarkStart w:id="3" w:name="_Toc104827232"/>
+      <w:bookmarkStart w:id="3" w:name="_Toc104898740"/>
       <w:r>
         <w:t>Exercise</w:t>
       </w:r>
@@ -2534,7 +2534,7 @@
       <w:pPr>
         <w:pStyle w:val="Heading2"/>
       </w:pPr>
-      <w:bookmarkStart w:id="4" w:name="_Toc104827233"/>
+      <w:bookmarkStart w:id="4" w:name="_Toc104898741"/>
       <w:r>
         <w:t>Prerequisites</w:t>
       </w:r>
@@ -2645,7 +2645,7 @@
       <w:pPr>
         <w:pStyle w:val="Heading2"/>
       </w:pPr>
-      <w:bookmarkStart w:id="5" w:name="_Toc104827234"/>
+      <w:bookmarkStart w:id="5" w:name="_Toc104898742"/>
       <w:r>
         <w:lastRenderedPageBreak/>
         <w:t>Configuration</w:t>
@@ -3091,7 +3091,7 @@
       <w:pPr>
         <w:pStyle w:val="Heading2"/>
       </w:pPr>
-      <w:bookmarkStart w:id="13" w:name="_Toc104827235"/>
+      <w:bookmarkStart w:id="13" w:name="_Toc104898743"/>
       <w:r>
         <w:t>Implement</w:t>
       </w:r>
@@ -3346,7 +3346,7 @@
       <w:pPr>
         <w:pStyle w:val="Heading2"/>
       </w:pPr>
-      <w:bookmarkStart w:id="14" w:name="_Toc104827236"/>
+      <w:bookmarkStart w:id="14" w:name="_Toc104898744"/>
       <w:r>
         <w:lastRenderedPageBreak/>
         <w:t xml:space="preserve">Implement the </w:t>
@@ -3551,7 +3551,7 @@
       <w:pPr>
         <w:pStyle w:val="Heading2"/>
       </w:pPr>
-      <w:bookmarkStart w:id="15" w:name="_Toc104827237"/>
+      <w:bookmarkStart w:id="15" w:name="_Toc104898745"/>
       <w:r>
         <w:t xml:space="preserve">Implement </w:t>
       </w:r>
@@ -3912,7 +3912,7 @@
       <w:pPr>
         <w:pStyle w:val="Heading2"/>
       </w:pPr>
-      <w:bookmarkStart w:id="16" w:name="_Toc104827238"/>
+      <w:bookmarkStart w:id="16" w:name="_Toc104898746"/>
       <w:r>
         <w:t xml:space="preserve">Test the </w:t>
       </w:r>
@@ -3996,7 +3996,7 @@
       <w:pPr>
         <w:pStyle w:val="Heading2"/>
       </w:pPr>
-      <w:bookmarkStart w:id="17" w:name="_Toc104827239"/>
+      <w:bookmarkStart w:id="17" w:name="_Toc104898747"/>
       <w:r>
         <w:t>Advanced e</w:t>
       </w:r>
@@ -4030,12 +4030,15 @@
       <w:pPr>
         <w:pStyle w:val="Heading1"/>
       </w:pPr>
-      <w:bookmarkStart w:id="18" w:name="_Toc104827240"/>
+      <w:bookmarkStart w:id="18" w:name="_Toc104898748"/>
       <w:r>
         <w:t xml:space="preserve">Exercise 3: </w:t>
       </w:r>
       <w:r>
-        <w:t>School Provider</w:t>
+        <w:t>Student</w:t>
+      </w:r>
+      <w:r>
+        <w:t xml:space="preserve"> Provider</w:t>
       </w:r>
       <w:bookmarkEnd w:id="18"/>
     </w:p>
@@ -4091,7 +4094,7 @@
       <w:pPr>
         <w:pStyle w:val="Heading2"/>
       </w:pPr>
-      <w:bookmarkStart w:id="19" w:name="_Toc104827241"/>
+      <w:bookmarkStart w:id="19" w:name="_Toc104898749"/>
       <w:r>
         <w:lastRenderedPageBreak/>
         <w:t>Prerequisites</w:t>
@@ -4152,7 +4155,7 @@
       <w:pPr>
         <w:pStyle w:val="Heading2"/>
       </w:pPr>
-      <w:bookmarkStart w:id="20" w:name="_Toc104827242"/>
+      <w:bookmarkStart w:id="20" w:name="_Toc104898750"/>
       <w:r>
         <w:t>Configuration</w:t>
       </w:r>
@@ -4337,7 +4340,7 @@
       <w:pPr>
         <w:pStyle w:val="Heading2"/>
       </w:pPr>
-      <w:bookmarkStart w:id="21" w:name="_Toc104827243"/>
+      <w:bookmarkStart w:id="21" w:name="_Toc104898751"/>
       <w:r>
         <w:t>Implement a student data model class</w:t>
       </w:r>
@@ -4487,7 +4490,7 @@
       <w:pPr>
         <w:pStyle w:val="Heading2"/>
       </w:pPr>
-      <w:bookmarkStart w:id="22" w:name="_Toc104827244"/>
+      <w:bookmarkStart w:id="22" w:name="_Toc104898752"/>
       <w:r>
         <w:lastRenderedPageBreak/>
         <w:t xml:space="preserve">Implement the </w:t>
@@ -4665,7 +4668,7 @@
       <w:pPr>
         <w:pStyle w:val="Heading2"/>
       </w:pPr>
-      <w:bookmarkStart w:id="23" w:name="_Toc104827245"/>
+      <w:bookmarkStart w:id="23" w:name="_Toc104898753"/>
       <w:r>
         <w:t xml:space="preserve">Implement the </w:t>
       </w:r>
@@ -4947,7 +4950,7 @@
       <w:pPr>
         <w:pStyle w:val="Heading2"/>
       </w:pPr>
-      <w:bookmarkStart w:id="24" w:name="_Toc104827246"/>
+      <w:bookmarkStart w:id="24" w:name="_Toc104898754"/>
       <w:r>
         <w:t>Implement the Program class</w:t>
       </w:r>
@@ -5196,7 +5199,7 @@
       <w:pPr>
         <w:pStyle w:val="Heading2"/>
       </w:pPr>
-      <w:bookmarkStart w:id="25" w:name="_Toc104827247"/>
+      <w:bookmarkStart w:id="25" w:name="_Toc104898755"/>
       <w:r>
         <w:t xml:space="preserve">Create a new Environment for the </w:t>
       </w:r>
@@ -5543,7 +5546,7 @@
       <w:pPr>
         <w:pStyle w:val="Heading2"/>
       </w:pPr>
-      <w:bookmarkStart w:id="26" w:name="_Toc104827248"/>
+      <w:bookmarkStart w:id="26" w:name="_Toc104898756"/>
       <w:r>
         <w:t xml:space="preserve">Start the </w:t>
       </w:r>
@@ -5576,19 +5579,13 @@
         <w:t xml:space="preserve"> Provider with this Provider</w:t>
       </w:r>
       <w:r>
-        <w:t xml:space="preserve"> </w:t>
-      </w:r>
-      <w:r>
-        <w:t xml:space="preserve">(ignoring the running of </w:t>
+        <w:t xml:space="preserve"> (ignoring the running of </w:t>
       </w:r>
       <w:r>
         <w:t>the demonstration</w:t>
       </w:r>
       <w:r>
-        <w:t xml:space="preserve"> </w:t>
-      </w:r>
-      <w:r>
-        <w:t>Consumer)</w:t>
+        <w:t xml:space="preserve"> Consumer)</w:t>
       </w:r>
       <w:r>
         <w:t>.</w:t>
@@ -5598,7 +5595,7 @@
       <w:pPr>
         <w:pStyle w:val="Heading2"/>
       </w:pPr>
-      <w:bookmarkStart w:id="27" w:name="_Toc104827249"/>
+      <w:bookmarkStart w:id="27" w:name="_Toc104898757"/>
       <w:r>
         <w:t xml:space="preserve">Test the </w:t>
       </w:r>
@@ -5614,7 +5611,7 @@
       <w:pPr>
         <w:pStyle w:val="Heading3"/>
       </w:pPr>
-      <w:bookmarkStart w:id="28" w:name="_Toc104827250"/>
+      <w:bookmarkStart w:id="28" w:name="_Toc104898758"/>
       <w:r>
         <w:t>Postman (Chrome Plugin)</w:t>
       </w:r>
@@ -5705,19 +5702,7 @@
         <w:pStyle w:val="Heading4"/>
       </w:pPr>
       <w:r>
-        <w:t>Clear</w:t>
-      </w:r>
-      <w:r>
-        <w:t xml:space="preserve"> </w:t>
-      </w:r>
-      <w:r>
-        <w:t>the</w:t>
-      </w:r>
-      <w:r>
-        <w:t xml:space="preserve"> Environment</w:t>
-      </w:r>
-      <w:r>
-        <w:t xml:space="preserve">   Provider database</w:t>
+        <w:t>Clear the Environment Provider database</w:t>
       </w:r>
     </w:p>
     <w:p>
@@ -5726,13 +5711,7 @@
         <w:ind w:left="0"/>
       </w:pPr>
       <w:r>
-        <w:t xml:space="preserve">Clear the Environment Provider database </w:t>
-      </w:r>
-      <w:r>
-        <w:t>using</w:t>
-      </w:r>
-      <w:r>
-        <w:t xml:space="preserve"> the </w:t>
+        <w:t xml:space="preserve">Clear the Environment Provider database using the </w:t>
       </w:r>
       <w:r>
         <w:rPr>
@@ -5761,10 +5740,7 @@
         <w:t>DemoSetup.bat</w:t>
       </w:r>
       <w:r>
-        <w:t xml:space="preserve"> script</w:t>
-      </w:r>
-      <w:r>
-        <w:t>.</w:t>
+        <w:t xml:space="preserve"> script.</w:t>
       </w:r>
     </w:p>
     <w:p>
@@ -5781,13 +5757,7 @@
         <w:ind w:left="0"/>
       </w:pPr>
       <w:r>
-        <w:t xml:space="preserve">Use the POST HTTP </w:t>
-      </w:r>
-      <w:r>
-        <w:t>method</w:t>
-      </w:r>
-      <w:r>
-        <w:t>.</w:t>
+        <w:t>Use the POST HTTP method.</w:t>
       </w:r>
     </w:p>
     <w:p>
@@ -6911,11 +6881,9 @@
       <w:r>
         <w:t xml:space="preserve"> URL, </w:t>
       </w:r>
-      <w:proofErr w:type="gramStart"/>
-      <w:r>
-        <w:t>e.g.</w:t>
-      </w:r>
-      <w:proofErr w:type="gramEnd"/>
+      <w:r>
+        <w:t>e.g.,</w:t>
+      </w:r>
       <w:r>
         <w:t xml:space="preserve"> </w:t>
       </w:r>
@@ -7015,7 +6983,7 @@
       <w:pPr>
         <w:pStyle w:val="Heading3"/>
       </w:pPr>
-      <w:bookmarkStart w:id="29" w:name="_Toc104827251"/>
+      <w:bookmarkStart w:id="29" w:name="_Toc104898759"/>
       <w:r>
         <w:t>Check your</w:t>
       </w:r>
@@ -7055,7 +7023,7 @@
       <w:pPr>
         <w:pStyle w:val="Heading2"/>
       </w:pPr>
-      <w:bookmarkStart w:id="30" w:name="_Toc104827252"/>
+      <w:bookmarkStart w:id="30" w:name="_Toc104898760"/>
       <w:r>
         <w:t>Advanced Exercise</w:t>
       </w:r>
@@ -7082,7 +7050,7 @@
       </w:pPr>
       <w:bookmarkStart w:id="31" w:name="_Toc439229713"/>
       <w:bookmarkStart w:id="32" w:name="_Toc442271091"/>
-      <w:bookmarkStart w:id="33" w:name="_Toc104827253"/>
+      <w:bookmarkStart w:id="33" w:name="_Toc104898761"/>
       <w:r>
         <w:lastRenderedPageBreak/>
         <w:t>Exercise 4: Service Path</w:t>
@@ -7141,7 +7109,7 @@
       <w:bookmarkStart w:id="35" w:name="_Ref415141583"/>
       <w:bookmarkStart w:id="36" w:name="_Toc429993245"/>
       <w:bookmarkStart w:id="37" w:name="_Toc439229714"/>
-      <w:bookmarkStart w:id="38" w:name="_Toc104827254"/>
+      <w:bookmarkStart w:id="38" w:name="_Toc104898762"/>
       <w:r>
         <w:t>Pre-requisites and configuration</w:t>
       </w:r>
@@ -7177,7 +7145,7 @@
         <w:pStyle w:val="Heading2"/>
       </w:pPr>
       <w:bookmarkStart w:id="39" w:name="_Toc442271093"/>
-      <w:bookmarkStart w:id="40" w:name="_Toc104827255"/>
+      <w:bookmarkStart w:id="40" w:name="_Toc104898763"/>
       <w:r>
         <w:t>Provider implementation</w:t>
       </w:r>
@@ -7362,7 +7330,7 @@
       <w:bookmarkStart w:id="41" w:name="_Toc429993246"/>
       <w:bookmarkStart w:id="42" w:name="_Toc439229715"/>
       <w:bookmarkStart w:id="43" w:name="_Toc442271094"/>
-      <w:bookmarkStart w:id="44" w:name="_Toc104827256"/>
+      <w:bookmarkStart w:id="44" w:name="_Toc104898764"/>
       <w:r>
         <w:t>Consumer implementation</w:t>
       </w:r>
@@ -7502,7 +7470,7 @@
       <w:pPr>
         <w:pStyle w:val="Heading1"/>
       </w:pPr>
-      <w:bookmarkStart w:id="45" w:name="_Toc104827257"/>
+      <w:bookmarkStart w:id="45" w:name="_Toc104898765"/>
       <w:r>
         <w:t>Important notes</w:t>
       </w:r>
@@ -7512,7 +7480,7 @@
       <w:pPr>
         <w:pStyle w:val="Heading2"/>
       </w:pPr>
-      <w:bookmarkStart w:id="46" w:name="_Toc104827258"/>
+      <w:bookmarkStart w:id="46" w:name="_Toc104898766"/>
       <w:r>
         <w:t>Invalid session state</w:t>
       </w:r>
@@ -8268,7 +8236,7 @@
         </mc:Choice>
         <mc:Fallback>
           <w:pict>
-            <v:line w14:anchorId="545335A1" id="Line 101" o:spid="_x0000_s1026" style="position:absolute;z-index:251658752;visibility:visible;mso-wrap-style:square;mso-width-percent:0;mso-height-percent:0;mso-wrap-distance-left:9pt;mso-wrap-distance-top:0;mso-wrap-distance-right:9pt;mso-wrap-distance-bottom:0;mso-position-horizontal:absolute;mso-position-horizontal-relative:page;mso-position-vertical:absolute;mso-position-vertical-relative:page;mso-width-percent:0;mso-height-percent:0;mso-width-relative:page;mso-height-relative:page" from="56.7pt,785.3pt" to="524.4pt,785.3pt" o:gfxdata="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" o:allowincell="f" o:allowoverlap="f" strokeweight=".5pt">
+            <v:line w14:anchorId="083EF7AA" id="Line 101" o:spid="_x0000_s1026" style="position:absolute;z-index:251658752;visibility:visible;mso-wrap-style:square;mso-width-percent:0;mso-height-percent:0;mso-wrap-distance-left:9pt;mso-wrap-distance-top:0;mso-wrap-distance-right:9pt;mso-wrap-distance-bottom:0;mso-position-horizontal:absolute;mso-position-horizontal-relative:page;mso-position-vertical:absolute;mso-position-vertical-relative:page;mso-width-percent:0;mso-height-percent:0;mso-width-relative:page;mso-height-relative:page" from="56.7pt,785.3pt" to="524.4pt,785.3pt" o:gfxdata="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" o:allowincell="f" o:allowoverlap="f" strokeweight=".5pt">
               <w10:wrap anchorx="page" anchory="page"/>
               <w10:anchorlock/>
             </v:line>
@@ -8554,7 +8522,7 @@
         </mc:Choice>
         <mc:Fallback>
           <w:pict>
-            <v:line w14:anchorId="74628352" id="Line 100" o:spid="_x0000_s1026" style="position:absolute;z-index:251657728;visibility:visible;mso-wrap-style:square;mso-width-percent:0;mso-height-percent:0;mso-wrap-distance-left:9pt;mso-wrap-distance-top:0;mso-wrap-distance-right:9pt;mso-wrap-distance-bottom:0;mso-position-horizontal:absolute;mso-position-horizontal-relative:page;mso-position-vertical:absolute;mso-position-vertical-relative:page;mso-width-percent:0;mso-height-percent:0;mso-width-relative:page;mso-height-relative:page" from="70.9pt,785.3pt" to="538.6pt,785.3pt" o:gfxdata="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" o:allowincell="f" o:allowoverlap="f" strokeweight=".5pt">
+            <v:line w14:anchorId="3E132CFB" id="Line 100" o:spid="_x0000_s1026" style="position:absolute;z-index:251657728;visibility:visible;mso-wrap-style:square;mso-width-percent:0;mso-height-percent:0;mso-wrap-distance-left:9pt;mso-wrap-distance-top:0;mso-wrap-distance-right:9pt;mso-wrap-distance-bottom:0;mso-position-horizontal:absolute;mso-position-horizontal-relative:page;mso-position-vertical:absolute;mso-position-vertical-relative:page;mso-width-percent:0;mso-height-percent:0;mso-width-relative:page;mso-height-relative:page" from="70.9pt,785.3pt" to="538.6pt,785.3pt" o:gfxdata="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" o:allowincell="f" o:allowoverlap="f" strokeweight=".5pt">
               <w10:wrap anchorx="page" anchory="page"/>
               <w10:anchorlock/>
             </v:line>
@@ -8659,7 +8627,7 @@
         </mc:Choice>
         <mc:Fallback>
           <w:pict>
-            <v:line w14:anchorId="2F934811" id="Line 102" o:spid="_x0000_s1026" style="position:absolute;z-index:251658240;visibility:visible;mso-wrap-style:square;mso-width-percent:0;mso-height-percent:0;mso-wrap-distance-left:9pt;mso-wrap-distance-top:0;mso-wrap-distance-right:9pt;mso-wrap-distance-bottom:0;mso-position-horizontal:absolute;mso-position-horizontal-relative:page;mso-position-vertical:absolute;mso-position-vertical-relative:page;mso-width-percent:0;mso-height-percent:0;mso-width-relative:page;mso-height-relative:page" from="56.7pt,70.9pt" to="524.4pt,70.9pt" o:gfxdata="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" o:allowincell="f" o:allowoverlap="f" strokeweight=".5pt">
+            <v:line w14:anchorId="1D828974" id="Line 102" o:spid="_x0000_s1026" style="position:absolute;z-index:251658240;visibility:visible;mso-wrap-style:square;mso-width-percent:0;mso-height-percent:0;mso-wrap-distance-left:9pt;mso-wrap-distance-top:0;mso-wrap-distance-right:9pt;mso-wrap-distance-bottom:0;mso-position-horizontal:absolute;mso-position-horizontal-relative:page;mso-position-vertical:absolute;mso-position-vertical-relative:page;mso-width-percent:0;mso-height-percent:0;mso-width-relative:page;mso-height-relative:page" from="56.7pt,70.9pt" to="524.4pt,70.9pt" o:gfxdata="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" o:allowincell="f" o:allowoverlap="f" strokeweight=".5pt">
               <w10:wrap anchorx="page" anchory="page"/>
               <w10:anchorlock/>
             </v:line>
@@ -8862,7 +8830,7 @@
         </mc:Choice>
         <mc:Fallback>
           <w:pict>
-            <v:line w14:anchorId="2E04F091" id="Line 103" o:spid="_x0000_s1026" style="position:absolute;z-index:251659264;visibility:visible;mso-wrap-style:square;mso-width-percent:0;mso-height-percent:0;mso-wrap-distance-left:9pt;mso-wrap-distance-top:0;mso-wrap-distance-right:9pt;mso-wrap-distance-bottom:0;mso-position-horizontal:absolute;mso-position-horizontal-relative:page;mso-position-vertical:absolute;mso-position-vertical-relative:page;mso-width-percent:0;mso-height-percent:0;mso-width-relative:page;mso-height-relative:page" from="70.9pt,70.9pt" to="538.6pt,70.9pt" o:gfxdata="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" o:allowincell="f" o:allowoverlap="f" strokeweight=".5pt">
+            <v:line w14:anchorId="773F8C92" id="Line 103" o:spid="_x0000_s1026" style="position:absolute;z-index:251659264;visibility:visible;mso-wrap-style:square;mso-width-percent:0;mso-height-percent:0;mso-wrap-distance-left:9pt;mso-wrap-distance-top:0;mso-wrap-distance-right:9pt;mso-wrap-distance-bottom:0;mso-position-horizontal:absolute;mso-position-horizontal-relative:page;mso-position-vertical:absolute;mso-position-vertical-relative:page;mso-width-percent:0;mso-height-percent:0;mso-width-relative:page;mso-height-relative:page" from="70.9pt,70.9pt" to="538.6pt,70.9pt" o:gfxdata="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" o:allowincell="f" o:allowoverlap="f" strokeweight=".5pt">
               <w10:wrap anchorx="page" anchory="page"/>
               <w10:anchorlock/>
             </v:line>

</xml_diff>